<commit_message>
analyze docker container builds
</commit_message>
<xml_diff>
--- a/BachmeierDIS9904.docx
+++ b/BachmeierDIS9904.docx
@@ -22126,7 +22126,7 @@
     <w:p>
       <w:pPr>
         <w:rPr>
-          <w:ins w:id="305" w:author="Nate Bachmeier [AWS-SA]" w:date="2023-02-11T15:25:00Z"/>
+          <w:ins w:id="305" w:author="Nate Bachmeier [AWS-SA]" w:date="2023-02-11T15:35:00Z"/>
         </w:rPr>
       </w:pPr>
       <w:ins w:id="306" w:author="Nate Bachmeier [AWS-SA]" w:date="2023-02-11T15:05:00Z">
@@ -22326,6 +22326,85 @@
       <w:ins w:id="344" w:author="Nate Bachmeier [AWS-SA]" w:date="2023-02-11T15:25:00Z">
         <w:r>
           <w:t xml:space="preserve"> algorithm.</w:t>
+        </w:r>
+      </w:ins>
+    </w:p>
+    <w:p>
+      <w:pPr>
+        <w:rPr>
+          <w:ins w:id="345" w:author="Nate Bachmeier [AWS-SA]" w:date="2023-02-11T15:25:00Z"/>
+        </w:rPr>
+      </w:pPr>
+      <w:ins w:id="346" w:author="Nate Bachmeier [AWS-SA]" w:date="2023-02-11T15:35:00Z">
+        <w:r>
+          <w:t xml:space="preserve">This chapter examines </w:t>
+        </w:r>
+      </w:ins>
+      <w:ins w:id="347" w:author="Nate Bachmeier [AWS-SA]" w:date="2023-02-11T15:37:00Z">
+        <w:r>
+          <w:rPr>
+            <w:i/>
+            <w:iCs/>
+            <w:rPrChange w:id="348" w:author="Nate Bachmeier [AWS-SA]" w:date="2023-02-11T15:37:00Z">
+              <w:rPr/>
+            </w:rPrChange>
+          </w:rPr>
+          <w:t>Chapter 4 Findings</w:t>
+        </w:r>
+      </w:ins>
+      <w:ins w:id="349" w:author="Nate Bachmeier [AWS-SA]" w:date="2023-02-11T15:39:00Z">
+        <w:r>
+          <w:t>’</w:t>
+        </w:r>
+      </w:ins>
+      <w:ins w:id="350" w:author="Nate Bachmeier [AWS-SA]" w:date="2023-02-11T15:37:00Z">
+        <w:r>
+          <w:t xml:space="preserve"> implications </w:t>
+        </w:r>
+      </w:ins>
+      <w:ins w:id="351" w:author="Nate Bachmeier [AWS-SA]" w:date="2023-02-11T15:38:00Z">
+        <w:r>
+          <w:t xml:space="preserve">of RQ1 and RQ2 being sufficiently efficient and effective. It also </w:t>
+        </w:r>
+      </w:ins>
+      <w:ins w:id="352" w:author="Nate Bachmeier [AWS-SA]" w:date="2023-02-11T15:39:00Z">
+        <w:r>
+          <w:t xml:space="preserve">frames recommendations </w:t>
+        </w:r>
+      </w:ins>
+      <w:ins w:id="353" w:author="Nate Bachmeier [AWS-SA]" w:date="2023-02-11T15:37:00Z">
+        <w:r>
+          <w:t>for practice and future research</w:t>
+        </w:r>
+      </w:ins>
+      <w:ins w:id="354" w:author="Nate Bachmeier [AWS-SA]" w:date="2023-02-11T15:39:00Z">
+        <w:r>
+          <w:t xml:space="preserve"> efforts. </w:t>
+        </w:r>
+      </w:ins>
+      <w:ins w:id="355" w:author="Nate Bachmeier [AWS-SA]" w:date="2023-02-11T15:41:00Z">
+        <w:r>
+          <w:t xml:space="preserve">Finally, the chapter </w:t>
+        </w:r>
+      </w:ins>
+      <w:ins w:id="356" w:author="Nate Bachmeier [AWS-SA]" w:date="2023-02-11T15:39:00Z">
+        <w:r>
+          <w:t>concludes the re</w:t>
+        </w:r>
+      </w:ins>
+      <w:ins w:id="357" w:author="Nate Bachmeier [AWS-SA]" w:date="2023-02-11T15:40:00Z">
+        <w:r>
+          <w:t>search study with its final call</w:t>
+        </w:r>
+      </w:ins>
+      <w:ins w:id="358" w:author="Nate Bachmeier [AWS-SA]" w:date="2023-02-11T15:41:00Z">
+        <w:r>
+          <w:t xml:space="preserve"> to </w:t>
+        </w:r>
+      </w:ins>
+      <w:ins w:id="359" w:author="Nate Bachmeier [AWS-SA]" w:date="2023-02-11T15:40:00Z">
+        <w:r>
+          <w:t>action and take-home message.</w:t>
         </w:r>
       </w:ins>
     </w:p>
@@ -22334,20 +22413,20 @@
         <w:pStyle w:val="Heading2"/>
         <w:ind w:firstLine="0"/>
         <w:rPr>
-          <w:ins w:id="345" w:author="Nate Bachmeier [AWS-SA]" w:date="2023-02-11T15:30:00Z"/>
-        </w:rPr>
-        <w:pPrChange w:id="346" w:author="Nate Bachmeier [AWS-SA]" w:date="2023-02-11T15:30:00Z">
+          <w:ins w:id="360" w:author="Nate Bachmeier [AWS-SA]" w:date="2023-02-11T15:30:00Z"/>
+        </w:rPr>
+        <w:pPrChange w:id="361" w:author="Nate Bachmeier [AWS-SA]" w:date="2023-02-11T15:30:00Z">
           <w:pPr>
             <w:pStyle w:val="Heading2"/>
           </w:pPr>
         </w:pPrChange>
       </w:pPr>
-      <w:bookmarkStart w:id="347" w:name="_Toc51929242"/>
-      <w:ins w:id="348" w:author="Nate Bachmeier [AWS-SA]" w:date="2023-02-11T15:30:00Z">
+      <w:bookmarkStart w:id="362" w:name="_Toc51929242"/>
+      <w:ins w:id="363" w:author="Nate Bachmeier [AWS-SA]" w:date="2023-02-11T15:30:00Z">
         <w:r>
           <w:t>Implications</w:t>
         </w:r>
-        <w:bookmarkEnd w:id="347"/>
+        <w:bookmarkEnd w:id="362"/>
       </w:ins>
     </w:p>
     <w:p>
@@ -22355,15 +22434,15 @@
         <w:ind w:firstLine="0"/>
         <w:contextualSpacing/>
         <w:rPr>
-          <w:ins w:id="349" w:author="Nate Bachmeier [AWS-SA]" w:date="2023-02-11T15:30:00Z"/>
-        </w:rPr>
-        <w:pPrChange w:id="350" w:author="Nate Bachmeier [AWS-SA]" w:date="2023-02-11T15:30:00Z">
+          <w:ins w:id="364" w:author="Nate Bachmeier [AWS-SA]" w:date="2023-02-11T15:30:00Z"/>
+        </w:rPr>
+        <w:pPrChange w:id="365" w:author="Nate Bachmeier [AWS-SA]" w:date="2023-02-11T15:30:00Z">
           <w:pPr>
             <w:contextualSpacing/>
           </w:pPr>
         </w:pPrChange>
       </w:pPr>
-      <w:ins w:id="351" w:author="Nate Bachmeier [AWS-SA]" w:date="2023-02-11T15:30:00Z">
+      <w:ins w:id="366" w:author="Nate Bachmeier [AWS-SA]" w:date="2023-02-11T15:30:00Z">
         <w:r>
           <w:t>Begin writing here…</w:t>
         </w:r>
@@ -22374,15 +22453,15 @@
         <w:ind w:firstLine="0"/>
         <w:contextualSpacing/>
         <w:rPr>
-          <w:ins w:id="352" w:author="Nate Bachmeier [AWS-SA]" w:date="2023-02-11T15:30:00Z"/>
-        </w:rPr>
-        <w:pPrChange w:id="353" w:author="Nate Bachmeier [AWS-SA]" w:date="2023-02-11T15:30:00Z">
+          <w:ins w:id="367" w:author="Nate Bachmeier [AWS-SA]" w:date="2023-02-11T15:30:00Z"/>
+        </w:rPr>
+        <w:pPrChange w:id="368" w:author="Nate Bachmeier [AWS-SA]" w:date="2023-02-11T15:30:00Z">
           <w:pPr>
             <w:contextualSpacing/>
           </w:pPr>
         </w:pPrChange>
       </w:pPr>
-      <w:ins w:id="354" w:author="Nate Bachmeier [AWS-SA]" w:date="2023-02-11T15:30:00Z">
+      <w:ins w:id="369" w:author="Nate Bachmeier [AWS-SA]" w:date="2023-02-11T15:30:00Z">
         <w:r>
           <w:t xml:space="preserve">Checklist: </w:t>
         </w:r>
@@ -22392,15 +22471,15 @@
       <w:pPr>
         <w:ind w:left="720" w:firstLine="0"/>
         <w:rPr>
-          <w:ins w:id="355" w:author="Nate Bachmeier [AWS-SA]" w:date="2023-02-11T15:30:00Z"/>
-        </w:rPr>
-        <w:pPrChange w:id="356" w:author="Nate Bachmeier [AWS-SA]" w:date="2023-02-11T15:30:00Z">
+          <w:ins w:id="370" w:author="Nate Bachmeier [AWS-SA]" w:date="2023-02-11T15:30:00Z"/>
+        </w:rPr>
+        <w:pPrChange w:id="371" w:author="Nate Bachmeier [AWS-SA]" w:date="2023-02-11T15:30:00Z">
           <w:pPr>
             <w:ind w:left="720"/>
           </w:pPr>
         </w:pPrChange>
       </w:pPr>
-      <w:customXmlInsRangeStart w:id="357" w:author="Nate Bachmeier [AWS-SA]" w:date="2023-02-11T15:30:00Z"/>
+      <w:customXmlInsRangeStart w:id="372" w:author="Nate Bachmeier [AWS-SA]" w:date="2023-02-11T15:30:00Z"/>
       <w:sdt>
         <w:sdtPr>
           <w:id w:val="-302465913"/>
@@ -22411,8 +22490,8 @@
           </w14:checkbox>
         </w:sdtPr>
         <w:sdtContent>
-          <w:customXmlInsRangeEnd w:id="357"/>
-          <w:ins w:id="358" w:author="Nate Bachmeier [AWS-SA]" w:date="2023-02-11T15:30:00Z">
+          <w:customXmlInsRangeEnd w:id="372"/>
+          <w:ins w:id="373" w:author="Nate Bachmeier [AWS-SA]" w:date="2023-02-11T15:30:00Z">
             <w:r>
               <w:rPr>
                 <w:rFonts w:ascii="Segoe UI Symbol" w:hAnsi="Segoe UI Symbol" w:cs="Segoe UI Symbol"/>
@@ -22420,11 +22499,11 @@
               <w:t>☐</w:t>
             </w:r>
           </w:ins>
-          <w:customXmlInsRangeStart w:id="359" w:author="Nate Bachmeier [AWS-SA]" w:date="2023-02-11T15:30:00Z"/>
+          <w:customXmlInsRangeStart w:id="374" w:author="Nate Bachmeier [AWS-SA]" w:date="2023-02-11T15:30:00Z"/>
         </w:sdtContent>
       </w:sdt>
-      <w:customXmlInsRangeEnd w:id="359"/>
-      <w:ins w:id="360" w:author="Nate Bachmeier [AWS-SA]" w:date="2023-02-11T15:30:00Z">
+      <w:customXmlInsRangeEnd w:id="374"/>
+      <w:ins w:id="375" w:author="Nate Bachmeier [AWS-SA]" w:date="2023-02-11T15:30:00Z">
         <w:r>
           <w:t xml:space="preserve"> Organize the discussion around each research question and (when appropriate) hypothesis individually. Support all the conclusions with one or more findings from the study. </w:t>
         </w:r>
@@ -22433,15 +22512,15 @@
     <w:p>
       <w:pPr>
         <w:rPr>
-          <w:ins w:id="361" w:author="Nate Bachmeier [AWS-SA]" w:date="2023-02-11T15:30:00Z"/>
-        </w:rPr>
-        <w:pPrChange w:id="362" w:author="Nate Bachmeier [AWS-SA]" w:date="2023-02-11T15:30:00Z">
+          <w:ins w:id="376" w:author="Nate Bachmeier [AWS-SA]" w:date="2023-02-11T15:30:00Z"/>
+        </w:rPr>
+        <w:pPrChange w:id="377" w:author="Nate Bachmeier [AWS-SA]" w:date="2023-02-11T15:30:00Z">
           <w:pPr>
             <w:ind w:left="720"/>
           </w:pPr>
         </w:pPrChange>
       </w:pPr>
-      <w:customXmlInsRangeStart w:id="363" w:author="Nate Bachmeier [AWS-SA]" w:date="2023-02-11T15:30:00Z"/>
+      <w:customXmlInsRangeStart w:id="378" w:author="Nate Bachmeier [AWS-SA]" w:date="2023-02-11T15:30:00Z"/>
       <w:sdt>
         <w:sdtPr>
           <w:id w:val="198058135"/>
@@ -22452,8 +22531,8 @@
           </w14:checkbox>
         </w:sdtPr>
         <w:sdtContent>
-          <w:customXmlInsRangeEnd w:id="363"/>
-          <w:ins w:id="364" w:author="Nate Bachmeier [AWS-SA]" w:date="2023-02-11T15:30:00Z">
+          <w:customXmlInsRangeEnd w:id="378"/>
+          <w:ins w:id="379" w:author="Nate Bachmeier [AWS-SA]" w:date="2023-02-11T15:30:00Z">
             <w:r>
               <w:rPr>
                 <w:rFonts w:ascii="Segoe UI Symbol" w:hAnsi="Segoe UI Symbol" w:cs="Segoe UI Symbol"/>
@@ -22461,11 +22540,11 @@
               <w:t>☐</w:t>
             </w:r>
           </w:ins>
-          <w:customXmlInsRangeStart w:id="365" w:author="Nate Bachmeier [AWS-SA]" w:date="2023-02-11T15:30:00Z"/>
+          <w:customXmlInsRangeStart w:id="380" w:author="Nate Bachmeier [AWS-SA]" w:date="2023-02-11T15:30:00Z"/>
         </w:sdtContent>
       </w:sdt>
-      <w:customXmlInsRangeEnd w:id="365"/>
-      <w:ins w:id="366" w:author="Nate Bachmeier [AWS-SA]" w:date="2023-02-11T15:30:00Z">
+      <w:customXmlInsRangeEnd w:id="380"/>
+      <w:ins w:id="381" w:author="Nate Bachmeier [AWS-SA]" w:date="2023-02-11T15:30:00Z">
         <w:r>
           <w:t xml:space="preserve"> Discuss any factors that might have influenced the interpretation of the results. </w:t>
         </w:r>
@@ -22475,15 +22554,15 @@
       <w:pPr>
         <w:ind w:left="720" w:firstLine="0"/>
         <w:rPr>
-          <w:ins w:id="367" w:author="Nate Bachmeier [AWS-SA]" w:date="2023-02-11T15:30:00Z"/>
-        </w:rPr>
-        <w:pPrChange w:id="368" w:author="Nate Bachmeier [AWS-SA]" w:date="2023-02-11T15:30:00Z">
+          <w:ins w:id="382" w:author="Nate Bachmeier [AWS-SA]" w:date="2023-02-11T15:30:00Z"/>
+        </w:rPr>
+        <w:pPrChange w:id="383" w:author="Nate Bachmeier [AWS-SA]" w:date="2023-02-11T15:30:00Z">
           <w:pPr>
             <w:ind w:left="720"/>
           </w:pPr>
         </w:pPrChange>
       </w:pPr>
-      <w:customXmlInsRangeStart w:id="369" w:author="Nate Bachmeier [AWS-SA]" w:date="2023-02-11T15:30:00Z"/>
+      <w:customXmlInsRangeStart w:id="384" w:author="Nate Bachmeier [AWS-SA]" w:date="2023-02-11T15:30:00Z"/>
       <w:sdt>
         <w:sdtPr>
           <w:id w:val="-1976595998"/>
@@ -22494,8 +22573,8 @@
           </w14:checkbox>
         </w:sdtPr>
         <w:sdtContent>
-          <w:customXmlInsRangeEnd w:id="369"/>
-          <w:ins w:id="370" w:author="Nate Bachmeier [AWS-SA]" w:date="2023-02-11T15:30:00Z">
+          <w:customXmlInsRangeEnd w:id="384"/>
+          <w:ins w:id="385" w:author="Nate Bachmeier [AWS-SA]" w:date="2023-02-11T15:30:00Z">
             <w:r>
               <w:rPr>
                 <w:rFonts w:ascii="Segoe UI Symbol" w:hAnsi="Segoe UI Symbol" w:cs="Segoe UI Symbol"/>
@@ -22503,11 +22582,11 @@
               <w:t>☐</w:t>
             </w:r>
           </w:ins>
-          <w:customXmlInsRangeStart w:id="371" w:author="Nate Bachmeier [AWS-SA]" w:date="2023-02-11T15:30:00Z"/>
+          <w:customXmlInsRangeStart w:id="386" w:author="Nate Bachmeier [AWS-SA]" w:date="2023-02-11T15:30:00Z"/>
         </w:sdtContent>
       </w:sdt>
-      <w:customXmlInsRangeEnd w:id="371"/>
-      <w:ins w:id="372" w:author="Nate Bachmeier [AWS-SA]" w:date="2023-02-11T15:30:00Z">
+      <w:customXmlInsRangeEnd w:id="386"/>
+      <w:ins w:id="387" w:author="Nate Bachmeier [AWS-SA]" w:date="2023-02-11T15:30:00Z">
         <w:r>
           <w:t xml:space="preserve"> Present the results in the context of the study by describing the extent to which they address the study problem and purpose and contribute to the existing literature and framework described in Chapter 2. </w:t>
         </w:r>
@@ -22517,15 +22596,15 @@
       <w:pPr>
         <w:ind w:left="720" w:firstLine="0"/>
         <w:rPr>
-          <w:ins w:id="373" w:author="Nate Bachmeier [AWS-SA]" w:date="2023-02-11T15:30:00Z"/>
-        </w:rPr>
-        <w:pPrChange w:id="374" w:author="Nate Bachmeier [AWS-SA]" w:date="2023-02-11T15:30:00Z">
+          <w:ins w:id="388" w:author="Nate Bachmeier [AWS-SA]" w:date="2023-02-11T15:30:00Z"/>
+        </w:rPr>
+        <w:pPrChange w:id="389" w:author="Nate Bachmeier [AWS-SA]" w:date="2023-02-11T15:30:00Z">
           <w:pPr>
             <w:ind w:left="720"/>
           </w:pPr>
         </w:pPrChange>
       </w:pPr>
-      <w:customXmlInsRangeStart w:id="375" w:author="Nate Bachmeier [AWS-SA]" w:date="2023-02-11T15:30:00Z"/>
+      <w:customXmlInsRangeStart w:id="390" w:author="Nate Bachmeier [AWS-SA]" w:date="2023-02-11T15:30:00Z"/>
       <w:sdt>
         <w:sdtPr>
           <w:id w:val="-1239399808"/>
@@ -22536,8 +22615,8 @@
           </w14:checkbox>
         </w:sdtPr>
         <w:sdtContent>
-          <w:customXmlInsRangeEnd w:id="375"/>
-          <w:ins w:id="376" w:author="Nate Bachmeier [AWS-SA]" w:date="2023-02-11T15:30:00Z">
+          <w:customXmlInsRangeEnd w:id="390"/>
+          <w:ins w:id="391" w:author="Nate Bachmeier [AWS-SA]" w:date="2023-02-11T15:30:00Z">
             <w:r>
               <w:rPr>
                 <w:rFonts w:ascii="MS Gothic" w:eastAsia="MS Gothic" w:hAnsi="MS Gothic" w:hint="eastAsia"/>
@@ -22545,11 +22624,11 @@
               <w:t>☐</w:t>
             </w:r>
           </w:ins>
-          <w:customXmlInsRangeStart w:id="377" w:author="Nate Bachmeier [AWS-SA]" w:date="2023-02-11T15:30:00Z"/>
+          <w:customXmlInsRangeStart w:id="392" w:author="Nate Bachmeier [AWS-SA]" w:date="2023-02-11T15:30:00Z"/>
         </w:sdtContent>
       </w:sdt>
-      <w:customXmlInsRangeEnd w:id="377"/>
-      <w:ins w:id="378" w:author="Nate Bachmeier [AWS-SA]" w:date="2023-02-11T15:30:00Z">
+      <w:customXmlInsRangeEnd w:id="392"/>
+      <w:ins w:id="393" w:author="Nate Bachmeier [AWS-SA]" w:date="2023-02-11T15:30:00Z">
         <w:r>
           <w:t xml:space="preserve"> Describe the extent to which the results are consistent with existing research and theory and provide potential explanations for unexpected or divergent results. </w:t>
         </w:r>
@@ -22561,11 +22640,11 @@
         <w:spacing w:line="480" w:lineRule="auto"/>
         <w:ind w:left="720" w:firstLine="0"/>
         <w:rPr>
-          <w:ins w:id="379" w:author="Nate Bachmeier [AWS-SA]" w:date="2023-02-11T15:30:00Z"/>
+          <w:ins w:id="394" w:author="Nate Bachmeier [AWS-SA]" w:date="2023-02-11T15:30:00Z"/>
           <w:sz w:val="24"/>
           <w:szCs w:val="24"/>
         </w:rPr>
-        <w:pPrChange w:id="380" w:author="Nate Bachmeier [AWS-SA]" w:date="2023-02-11T15:30:00Z">
+        <w:pPrChange w:id="395" w:author="Nate Bachmeier [AWS-SA]" w:date="2023-02-11T15:30:00Z">
           <w:pPr>
             <w:pStyle w:val="CommentText"/>
             <w:spacing w:line="480" w:lineRule="auto"/>
@@ -22573,7 +22652,7 @@
           </w:pPr>
         </w:pPrChange>
       </w:pPr>
-      <w:customXmlInsRangeStart w:id="381" w:author="Nate Bachmeier [AWS-SA]" w:date="2023-02-11T15:30:00Z"/>
+      <w:customXmlInsRangeStart w:id="396" w:author="Nate Bachmeier [AWS-SA]" w:date="2023-02-11T15:30:00Z"/>
       <w:sdt>
         <w:sdtPr>
           <w:id w:val="-439760785"/>
@@ -22584,8 +22663,8 @@
           </w14:checkbox>
         </w:sdtPr>
         <w:sdtContent>
-          <w:customXmlInsRangeEnd w:id="381"/>
-          <w:ins w:id="382" w:author="Nate Bachmeier [AWS-SA]" w:date="2023-02-11T15:30:00Z">
+          <w:customXmlInsRangeEnd w:id="396"/>
+          <w:ins w:id="397" w:author="Nate Bachmeier [AWS-SA]" w:date="2023-02-11T15:30:00Z">
             <w:r>
               <w:rPr>
                 <w:rFonts w:ascii="MS Gothic" w:eastAsia="MS Gothic" w:hAnsi="MS Gothic" w:hint="eastAsia"/>
@@ -22593,11 +22672,11 @@
               <w:t>☐</w:t>
             </w:r>
           </w:ins>
-          <w:customXmlInsRangeStart w:id="383" w:author="Nate Bachmeier [AWS-SA]" w:date="2023-02-11T15:30:00Z"/>
+          <w:customXmlInsRangeStart w:id="398" w:author="Nate Bachmeier [AWS-SA]" w:date="2023-02-11T15:30:00Z"/>
         </w:sdtContent>
       </w:sdt>
-      <w:customXmlInsRangeEnd w:id="383"/>
-      <w:ins w:id="384" w:author="Nate Bachmeier [AWS-SA]" w:date="2023-02-11T15:30:00Z">
+      <w:customXmlInsRangeEnd w:id="398"/>
+      <w:ins w:id="399" w:author="Nate Bachmeier [AWS-SA]" w:date="2023-02-11T15:30:00Z">
         <w:r>
           <w:rPr>
             <w:sz w:val="24"/>
@@ -22612,25 +22691,26 @@
         <w:pStyle w:val="Heading3"/>
         <w:ind w:firstLine="0"/>
         <w:rPr>
-          <w:ins w:id="385" w:author="Nate Bachmeier [AWS-SA]" w:date="2023-02-11T15:30:00Z"/>
-        </w:rPr>
-        <w:pPrChange w:id="386" w:author="Nate Bachmeier [AWS-SA]" w:date="2023-02-11T15:30:00Z">
+          <w:ins w:id="400" w:author="Nate Bachmeier [AWS-SA]" w:date="2023-02-11T15:30:00Z"/>
+        </w:rPr>
+        <w:pPrChange w:id="401" w:author="Nate Bachmeier [AWS-SA]" w:date="2023-02-11T15:30:00Z">
           <w:pPr>
             <w:pStyle w:val="Heading3"/>
           </w:pPr>
         </w:pPrChange>
       </w:pPr>
-      <w:ins w:id="387" w:author="Nate Bachmeier [AWS-SA]" w:date="2023-02-11T15:32:00Z">
-        <w:r>
+      <w:ins w:id="402" w:author="Nate Bachmeier [AWS-SA]" w:date="2023-02-11T15:32:00Z">
+        <w:r>
+          <w:lastRenderedPageBreak/>
           <w:t>RQ1</w:t>
         </w:r>
       </w:ins>
-      <w:commentRangeStart w:id="388"/>
-      <w:ins w:id="389" w:author="Nate Bachmeier [AWS-SA]" w:date="2023-02-11T15:30:00Z">
+      <w:commentRangeStart w:id="403"/>
+      <w:ins w:id="404" w:author="Nate Bachmeier [AWS-SA]" w:date="2023-02-11T15:30:00Z">
         <w:r>
           <w:t xml:space="preserve"> </w:t>
         </w:r>
-        <w:commentRangeEnd w:id="388"/>
+        <w:commentRangeEnd w:id="403"/>
         <w:r>
           <w:rPr>
             <w:rStyle w:val="CommentReference"/>
@@ -22639,17 +22719,17 @@
             <w:i w:val="0"/>
             <w:sz w:val="24"/>
           </w:rPr>
-          <w:commentReference w:id="388"/>
+          <w:commentReference w:id="403"/>
         </w:r>
       </w:ins>
     </w:p>
     <w:p>
       <w:pPr>
         <w:rPr>
-          <w:ins w:id="390" w:author="Nate Bachmeier [AWS-SA]" w:date="2023-02-11T15:32:00Z"/>
+          <w:ins w:id="405" w:author="Nate Bachmeier [AWS-SA]" w:date="2023-02-11T15:32:00Z"/>
         </w:rPr>
       </w:pPr>
-      <w:ins w:id="391" w:author="Nate Bachmeier [AWS-SA]" w:date="2023-02-11T15:32:00Z">
+      <w:ins w:id="406" w:author="Nate Bachmeier [AWS-SA]" w:date="2023-02-11T15:32:00Z">
         <w:r>
           <w:t>What is the effectiveness of autonomous assistants for episodic falling syndrome in elderly and special needs care organizations?</w:t>
         </w:r>
@@ -22660,12 +22740,11 @@
         <w:pStyle w:val="Heading3"/>
         <w:ind w:firstLine="0"/>
         <w:rPr>
-          <w:ins w:id="392" w:author="Nate Bachmeier [AWS-SA]" w:date="2023-02-11T15:33:00Z"/>
+          <w:ins w:id="407" w:author="Nate Bachmeier [AWS-SA]" w:date="2023-02-11T15:33:00Z"/>
         </w:rPr>
       </w:pPr>
-      <w:ins w:id="393" w:author="Nate Bachmeier [AWS-SA]" w:date="2023-02-11T15:32:00Z">
-        <w:r>
-          <w:lastRenderedPageBreak/>
+      <w:ins w:id="408" w:author="Nate Bachmeier [AWS-SA]" w:date="2023-02-11T15:32:00Z">
+        <w:r>
           <w:t>RQ2</w:t>
         </w:r>
       </w:ins>
@@ -22673,10 +22752,10 @@
     <w:p>
       <w:pPr>
         <w:rPr>
-          <w:ins w:id="394" w:author="Nate Bachmeier [AWS-SA]" w:date="2023-02-11T15:30:00Z"/>
+          <w:ins w:id="409" w:author="Nate Bachmeier [AWS-SA]" w:date="2023-02-11T15:30:00Z"/>
         </w:rPr>
       </w:pPr>
-      <w:ins w:id="395" w:author="Nate Bachmeier [AWS-SA]" w:date="2023-02-11T15:33:00Z">
+      <w:ins w:id="410" w:author="Nate Bachmeier [AWS-SA]" w:date="2023-02-11T15:33:00Z">
         <w:r>
           <w:t>What is the efficiency of autonomous assistance for episodic falling syndrome in elderly and special needs care organizations?</w:t>
         </w:r>
@@ -22687,44 +22766,44 @@
         <w:pStyle w:val="Heading2"/>
         <w:ind w:firstLine="0"/>
         <w:rPr>
-          <w:ins w:id="396" w:author="Nate Bachmeier [AWS-SA]" w:date="2023-02-11T15:30:00Z"/>
-        </w:rPr>
-        <w:pPrChange w:id="397" w:author="Nate Bachmeier [AWS-SA]" w:date="2023-02-11T15:30:00Z">
+          <w:ins w:id="411" w:author="Nate Bachmeier [AWS-SA]" w:date="2023-02-11T15:30:00Z"/>
+        </w:rPr>
+        <w:pPrChange w:id="412" w:author="Nate Bachmeier [AWS-SA]" w:date="2023-02-11T15:30:00Z">
           <w:pPr>
             <w:pStyle w:val="Heading2"/>
           </w:pPr>
         </w:pPrChange>
       </w:pPr>
-      <w:bookmarkStart w:id="398" w:name="_Toc222132559"/>
-      <w:bookmarkStart w:id="399" w:name="_Toc251424093"/>
-      <w:bookmarkStart w:id="400" w:name="_Toc464831679"/>
-      <w:bookmarkStart w:id="401" w:name="_Toc465328411"/>
-      <w:bookmarkStart w:id="402" w:name="_Toc51929243"/>
-      <w:ins w:id="403" w:author="Nate Bachmeier [AWS-SA]" w:date="2023-02-11T15:30:00Z">
+      <w:bookmarkStart w:id="413" w:name="_Toc222132559"/>
+      <w:bookmarkStart w:id="414" w:name="_Toc251424093"/>
+      <w:bookmarkStart w:id="415" w:name="_Toc464831679"/>
+      <w:bookmarkStart w:id="416" w:name="_Toc465328411"/>
+      <w:bookmarkStart w:id="417" w:name="_Toc51929243"/>
+      <w:ins w:id="418" w:author="Nate Bachmeier [AWS-SA]" w:date="2023-02-11T15:30:00Z">
         <w:r>
           <w:t>Recommendations</w:t>
         </w:r>
-        <w:bookmarkEnd w:id="398"/>
-        <w:bookmarkEnd w:id="399"/>
+        <w:bookmarkEnd w:id="413"/>
+        <w:bookmarkEnd w:id="414"/>
         <w:r>
           <w:t xml:space="preserve"> for </w:t>
         </w:r>
-        <w:bookmarkEnd w:id="400"/>
-        <w:bookmarkEnd w:id="401"/>
+        <w:bookmarkEnd w:id="415"/>
+        <w:bookmarkEnd w:id="416"/>
         <w:r>
           <w:t>Practice</w:t>
         </w:r>
-        <w:bookmarkEnd w:id="402"/>
+        <w:bookmarkEnd w:id="417"/>
       </w:ins>
     </w:p>
     <w:p>
       <w:pPr>
         <w:contextualSpacing/>
         <w:rPr>
-          <w:ins w:id="404" w:author="Nate Bachmeier [AWS-SA]" w:date="2023-02-11T15:30:00Z"/>
+          <w:ins w:id="419" w:author="Nate Bachmeier [AWS-SA]" w:date="2023-02-11T15:30:00Z"/>
         </w:rPr>
       </w:pPr>
-      <w:ins w:id="405" w:author="Nate Bachmeier [AWS-SA]" w:date="2023-02-11T15:30:00Z">
+      <w:ins w:id="420" w:author="Nate Bachmeier [AWS-SA]" w:date="2023-02-11T15:30:00Z">
         <w:r>
           <w:t xml:space="preserve">Begin writing here… </w:t>
         </w:r>
@@ -22734,10 +22813,10 @@
       <w:pPr>
         <w:contextualSpacing/>
         <w:rPr>
-          <w:ins w:id="406" w:author="Nate Bachmeier [AWS-SA]" w:date="2023-02-11T15:30:00Z"/>
+          <w:ins w:id="421" w:author="Nate Bachmeier [AWS-SA]" w:date="2023-02-11T15:30:00Z"/>
         </w:rPr>
       </w:pPr>
-      <w:ins w:id="407" w:author="Nate Bachmeier [AWS-SA]" w:date="2023-02-11T15:30:00Z">
+      <w:ins w:id="422" w:author="Nate Bachmeier [AWS-SA]" w:date="2023-02-11T15:30:00Z">
         <w:r>
           <w:t xml:space="preserve">Checklist: </w:t>
         </w:r>
@@ -22747,15 +22826,15 @@
       <w:pPr>
         <w:ind w:left="720" w:firstLine="0"/>
         <w:rPr>
-          <w:ins w:id="408" w:author="Nate Bachmeier [AWS-SA]" w:date="2023-02-11T15:30:00Z"/>
-        </w:rPr>
-        <w:pPrChange w:id="409" w:author="Nate Bachmeier [AWS-SA]" w:date="2023-02-11T15:30:00Z">
+          <w:ins w:id="423" w:author="Nate Bachmeier [AWS-SA]" w:date="2023-02-11T15:30:00Z"/>
+        </w:rPr>
+        <w:pPrChange w:id="424" w:author="Nate Bachmeier [AWS-SA]" w:date="2023-02-11T15:30:00Z">
           <w:pPr>
             <w:ind w:left="720"/>
           </w:pPr>
         </w:pPrChange>
       </w:pPr>
-      <w:customXmlInsRangeStart w:id="410" w:author="Nate Bachmeier [AWS-SA]" w:date="2023-02-11T15:30:00Z"/>
+      <w:customXmlInsRangeStart w:id="425" w:author="Nate Bachmeier [AWS-SA]" w:date="2023-02-11T15:30:00Z"/>
       <w:sdt>
         <w:sdtPr>
           <w:id w:val="2107540292"/>
@@ -22766,8 +22845,8 @@
           </w14:checkbox>
         </w:sdtPr>
         <w:sdtContent>
-          <w:customXmlInsRangeEnd w:id="410"/>
-          <w:ins w:id="411" w:author="Nate Bachmeier [AWS-SA]" w:date="2023-02-11T15:30:00Z">
+          <w:customXmlInsRangeEnd w:id="425"/>
+          <w:ins w:id="426" w:author="Nate Bachmeier [AWS-SA]" w:date="2023-02-11T15:30:00Z">
             <w:r>
               <w:rPr>
                 <w:rFonts w:ascii="Segoe UI Symbol" w:hAnsi="Segoe UI Symbol" w:cs="Segoe UI Symbol"/>
@@ -22775,11 +22854,11 @@
               <w:t>☐</w:t>
             </w:r>
           </w:ins>
-          <w:customXmlInsRangeStart w:id="412" w:author="Nate Bachmeier [AWS-SA]" w:date="2023-02-11T15:30:00Z"/>
+          <w:customXmlInsRangeStart w:id="427" w:author="Nate Bachmeier [AWS-SA]" w:date="2023-02-11T15:30:00Z"/>
         </w:sdtContent>
       </w:sdt>
-      <w:customXmlInsRangeEnd w:id="412"/>
-      <w:ins w:id="413" w:author="Nate Bachmeier [AWS-SA]" w:date="2023-02-11T15:30:00Z">
+      <w:customXmlInsRangeEnd w:id="427"/>
+      <w:ins w:id="428" w:author="Nate Bachmeier [AWS-SA]" w:date="2023-02-11T15:30:00Z">
         <w:r>
           <w:t xml:space="preserve"> Discuss recommendations for how the findings of the study can be applied to practice and/or theory. Support all the recommendations with at least one finding from the study and frame them in the literature from Chapter 2. </w:t>
         </w:r>
@@ -22788,15 +22867,15 @@
     <w:p>
       <w:pPr>
         <w:rPr>
-          <w:ins w:id="414" w:author="Nate Bachmeier [AWS-SA]" w:date="2023-02-11T15:30:00Z"/>
-        </w:rPr>
-        <w:pPrChange w:id="415" w:author="Nate Bachmeier [AWS-SA]" w:date="2023-02-11T15:30:00Z">
+          <w:ins w:id="429" w:author="Nate Bachmeier [AWS-SA]" w:date="2023-02-11T15:30:00Z"/>
+        </w:rPr>
+        <w:pPrChange w:id="430" w:author="Nate Bachmeier [AWS-SA]" w:date="2023-02-11T15:30:00Z">
           <w:pPr>
             <w:ind w:left="720"/>
           </w:pPr>
         </w:pPrChange>
       </w:pPr>
-      <w:customXmlInsRangeStart w:id="416" w:author="Nate Bachmeier [AWS-SA]" w:date="2023-02-11T15:30:00Z"/>
+      <w:customXmlInsRangeStart w:id="431" w:author="Nate Bachmeier [AWS-SA]" w:date="2023-02-11T15:30:00Z"/>
       <w:sdt>
         <w:sdtPr>
           <w:id w:val="1208156396"/>
@@ -22807,8 +22886,8 @@
           </w14:checkbox>
         </w:sdtPr>
         <w:sdtContent>
-          <w:customXmlInsRangeEnd w:id="416"/>
-          <w:ins w:id="417" w:author="Nate Bachmeier [AWS-SA]" w:date="2023-02-11T15:30:00Z">
+          <w:customXmlInsRangeEnd w:id="431"/>
+          <w:ins w:id="432" w:author="Nate Bachmeier [AWS-SA]" w:date="2023-02-11T15:30:00Z">
             <w:r>
               <w:rPr>
                 <w:rFonts w:ascii="Segoe UI Symbol" w:hAnsi="Segoe UI Symbol" w:cs="Segoe UI Symbol"/>
@@ -22816,11 +22895,11 @@
               <w:t>☐</w:t>
             </w:r>
           </w:ins>
-          <w:customXmlInsRangeStart w:id="418" w:author="Nate Bachmeier [AWS-SA]" w:date="2023-02-11T15:30:00Z"/>
+          <w:customXmlInsRangeStart w:id="433" w:author="Nate Bachmeier [AWS-SA]" w:date="2023-02-11T15:30:00Z"/>
         </w:sdtContent>
       </w:sdt>
-      <w:customXmlInsRangeEnd w:id="418"/>
-      <w:ins w:id="419" w:author="Nate Bachmeier [AWS-SA]" w:date="2023-02-11T15:30:00Z">
+      <w:customXmlInsRangeEnd w:id="433"/>
+      <w:ins w:id="434" w:author="Nate Bachmeier [AWS-SA]" w:date="2023-02-11T15:30:00Z">
         <w:r>
           <w:t xml:space="preserve"> Do </w:t>
         </w:r>
@@ -22840,24 +22919,24 @@
         <w:pStyle w:val="Heading2"/>
         <w:ind w:firstLine="0"/>
         <w:rPr>
-          <w:ins w:id="420" w:author="Nate Bachmeier [AWS-SA]" w:date="2023-02-11T15:30:00Z"/>
-        </w:rPr>
-        <w:pPrChange w:id="421" w:author="Nate Bachmeier [AWS-SA]" w:date="2023-02-11T15:30:00Z">
+          <w:ins w:id="435" w:author="Nate Bachmeier [AWS-SA]" w:date="2023-02-11T15:30:00Z"/>
+        </w:rPr>
+        <w:pPrChange w:id="436" w:author="Nate Bachmeier [AWS-SA]" w:date="2023-02-11T15:30:00Z">
           <w:pPr>
             <w:pStyle w:val="Heading2"/>
           </w:pPr>
         </w:pPrChange>
       </w:pPr>
-      <w:bookmarkStart w:id="422" w:name="_Toc464831680"/>
-      <w:bookmarkStart w:id="423" w:name="_Toc465328412"/>
-      <w:bookmarkStart w:id="424" w:name="_Toc51929244"/>
-      <w:ins w:id="425" w:author="Nate Bachmeier [AWS-SA]" w:date="2023-02-11T15:30:00Z">
+      <w:bookmarkStart w:id="437" w:name="_Toc464831680"/>
+      <w:bookmarkStart w:id="438" w:name="_Toc465328412"/>
+      <w:bookmarkStart w:id="439" w:name="_Toc51929244"/>
+      <w:ins w:id="440" w:author="Nate Bachmeier [AWS-SA]" w:date="2023-02-11T15:30:00Z">
         <w:r>
           <w:t>Recommendations for Future Research</w:t>
         </w:r>
-        <w:bookmarkEnd w:id="422"/>
-        <w:bookmarkEnd w:id="423"/>
-        <w:bookmarkEnd w:id="424"/>
+        <w:bookmarkEnd w:id="437"/>
+        <w:bookmarkEnd w:id="438"/>
+        <w:bookmarkEnd w:id="439"/>
         <w:r>
           <w:t xml:space="preserve"> </w:t>
         </w:r>
@@ -22869,18 +22948,18 @@
         <w:ind w:firstLine="0"/>
         <w:contextualSpacing/>
         <w:rPr>
-          <w:ins w:id="426" w:author="Nate Bachmeier [AWS-SA]" w:date="2023-02-11T15:30:00Z"/>
+          <w:ins w:id="441" w:author="Nate Bachmeier [AWS-SA]" w:date="2023-02-11T15:30:00Z"/>
           <w:rFonts w:eastAsia="Times New Roman" w:cs="Times New Roman"/>
           <w:szCs w:val="24"/>
         </w:rPr>
-        <w:pPrChange w:id="427" w:author="Nate Bachmeier [AWS-SA]" w:date="2023-02-11T15:31:00Z">
+        <w:pPrChange w:id="442" w:author="Nate Bachmeier [AWS-SA]" w:date="2023-02-11T15:31:00Z">
           <w:pPr>
             <w:suppressAutoHyphens/>
             <w:contextualSpacing/>
           </w:pPr>
         </w:pPrChange>
       </w:pPr>
-      <w:ins w:id="428" w:author="Nate Bachmeier [AWS-SA]" w:date="2023-02-11T15:30:00Z">
+      <w:ins w:id="443" w:author="Nate Bachmeier [AWS-SA]" w:date="2023-02-11T15:30:00Z">
         <w:r>
           <w:rPr>
             <w:rFonts w:eastAsia="Times New Roman" w:cs="Times New Roman"/>
@@ -22896,18 +22975,18 @@
         <w:ind w:firstLine="0"/>
         <w:contextualSpacing/>
         <w:rPr>
-          <w:ins w:id="429" w:author="Nate Bachmeier [AWS-SA]" w:date="2023-02-11T15:30:00Z"/>
+          <w:ins w:id="444" w:author="Nate Bachmeier [AWS-SA]" w:date="2023-02-11T15:30:00Z"/>
           <w:rFonts w:eastAsia="Times New Roman" w:cs="Times New Roman"/>
           <w:szCs w:val="24"/>
         </w:rPr>
-        <w:pPrChange w:id="430" w:author="Nate Bachmeier [AWS-SA]" w:date="2023-02-11T15:31:00Z">
+        <w:pPrChange w:id="445" w:author="Nate Bachmeier [AWS-SA]" w:date="2023-02-11T15:31:00Z">
           <w:pPr>
             <w:suppressAutoHyphens/>
             <w:contextualSpacing/>
           </w:pPr>
         </w:pPrChange>
       </w:pPr>
-      <w:ins w:id="431" w:author="Nate Bachmeier [AWS-SA]" w:date="2023-02-11T15:30:00Z">
+      <w:ins w:id="446" w:author="Nate Bachmeier [AWS-SA]" w:date="2023-02-11T15:30:00Z">
         <w:r>
           <w:rPr>
             <w:rFonts w:eastAsia="Times New Roman" w:cs="Times New Roman"/>
@@ -22921,17 +23000,17 @@
       <w:pPr>
         <w:ind w:left="720" w:firstLine="0"/>
         <w:rPr>
-          <w:ins w:id="432" w:author="Nate Bachmeier [AWS-SA]" w:date="2023-02-11T15:30:00Z"/>
+          <w:ins w:id="447" w:author="Nate Bachmeier [AWS-SA]" w:date="2023-02-11T15:30:00Z"/>
           <w:rFonts w:eastAsia="Times New Roman" w:cs="Times New Roman"/>
           <w:szCs w:val="24"/>
         </w:rPr>
-        <w:pPrChange w:id="433" w:author="Nate Bachmeier [AWS-SA]" w:date="2023-02-11T15:31:00Z">
+        <w:pPrChange w:id="448" w:author="Nate Bachmeier [AWS-SA]" w:date="2023-02-11T15:31:00Z">
           <w:pPr>
             <w:ind w:left="720"/>
           </w:pPr>
         </w:pPrChange>
       </w:pPr>
-      <w:customXmlInsRangeStart w:id="434" w:author="Nate Bachmeier [AWS-SA]" w:date="2023-02-11T15:30:00Z"/>
+      <w:customXmlInsRangeStart w:id="449" w:author="Nate Bachmeier [AWS-SA]" w:date="2023-02-11T15:30:00Z"/>
       <w:sdt>
         <w:sdtPr>
           <w:id w:val="388925439"/>
@@ -22942,8 +23021,8 @@
           </w14:checkbox>
         </w:sdtPr>
         <w:sdtContent>
-          <w:customXmlInsRangeEnd w:id="434"/>
-          <w:ins w:id="435" w:author="Nate Bachmeier [AWS-SA]" w:date="2023-02-11T15:30:00Z">
+          <w:customXmlInsRangeEnd w:id="449"/>
+          <w:ins w:id="450" w:author="Nate Bachmeier [AWS-SA]" w:date="2023-02-11T15:30:00Z">
             <w:r>
               <w:rPr>
                 <w:rFonts w:ascii="Segoe UI Symbol" w:hAnsi="Segoe UI Symbol" w:cs="Segoe UI Symbol"/>
@@ -22951,11 +23030,11 @@
               <w:t>☐</w:t>
             </w:r>
           </w:ins>
-          <w:customXmlInsRangeStart w:id="436" w:author="Nate Bachmeier [AWS-SA]" w:date="2023-02-11T15:30:00Z"/>
+          <w:customXmlInsRangeStart w:id="451" w:author="Nate Bachmeier [AWS-SA]" w:date="2023-02-11T15:30:00Z"/>
         </w:sdtContent>
       </w:sdt>
-      <w:customXmlInsRangeEnd w:id="436"/>
-      <w:ins w:id="437" w:author="Nate Bachmeier [AWS-SA]" w:date="2023-02-11T15:30:00Z">
+      <w:customXmlInsRangeEnd w:id="451"/>
+      <w:ins w:id="452" w:author="Nate Bachmeier [AWS-SA]" w:date="2023-02-11T15:30:00Z">
         <w:r>
           <w:t xml:space="preserve"> </w:t>
         </w:r>
@@ -22972,17 +23051,17 @@
       <w:pPr>
         <w:ind w:left="720" w:firstLine="0"/>
         <w:rPr>
-          <w:ins w:id="438" w:author="Nate Bachmeier [AWS-SA]" w:date="2023-02-11T15:30:00Z"/>
+          <w:ins w:id="453" w:author="Nate Bachmeier [AWS-SA]" w:date="2023-02-11T15:30:00Z"/>
           <w:rFonts w:eastAsia="Times New Roman" w:cs="Times New Roman"/>
           <w:szCs w:val="24"/>
         </w:rPr>
-        <w:pPrChange w:id="439" w:author="Nate Bachmeier [AWS-SA]" w:date="2023-02-11T15:31:00Z">
+        <w:pPrChange w:id="454" w:author="Nate Bachmeier [AWS-SA]" w:date="2023-02-11T15:31:00Z">
           <w:pPr>
             <w:ind w:left="720"/>
           </w:pPr>
         </w:pPrChange>
       </w:pPr>
-      <w:customXmlInsRangeStart w:id="440" w:author="Nate Bachmeier [AWS-SA]" w:date="2023-02-11T15:30:00Z"/>
+      <w:customXmlInsRangeStart w:id="455" w:author="Nate Bachmeier [AWS-SA]" w:date="2023-02-11T15:30:00Z"/>
       <w:sdt>
         <w:sdtPr>
           <w:rPr>
@@ -22997,8 +23076,8 @@
           </w14:checkbox>
         </w:sdtPr>
         <w:sdtContent>
-          <w:customXmlInsRangeEnd w:id="440"/>
-          <w:ins w:id="441" w:author="Nate Bachmeier [AWS-SA]" w:date="2023-02-11T15:30:00Z">
+          <w:customXmlInsRangeEnd w:id="455"/>
+          <w:ins w:id="456" w:author="Nate Bachmeier [AWS-SA]" w:date="2023-02-11T15:30:00Z">
             <w:r>
               <w:rPr>
                 <w:rFonts w:ascii="Segoe UI Symbol" w:eastAsia="Times New Roman" w:hAnsi="Segoe UI Symbol" w:cs="Segoe UI Symbol"/>
@@ -23007,11 +23086,11 @@
               <w:t>☐</w:t>
             </w:r>
           </w:ins>
-          <w:customXmlInsRangeStart w:id="442" w:author="Nate Bachmeier [AWS-SA]" w:date="2023-02-11T15:30:00Z"/>
+          <w:customXmlInsRangeStart w:id="457" w:author="Nate Bachmeier [AWS-SA]" w:date="2023-02-11T15:30:00Z"/>
         </w:sdtContent>
       </w:sdt>
-      <w:customXmlInsRangeEnd w:id="442"/>
-      <w:ins w:id="443" w:author="Nate Bachmeier [AWS-SA]" w:date="2023-02-11T15:30:00Z">
+      <w:customXmlInsRangeEnd w:id="457"/>
+      <w:ins w:id="458" w:author="Nate Bachmeier [AWS-SA]" w:date="2023-02-11T15:30:00Z">
         <w:r>
           <w:rPr>
             <w:rFonts w:eastAsia="Times New Roman" w:cs="Times New Roman"/>
@@ -23024,15 +23103,15 @@
     <w:p>
       <w:pPr>
         <w:rPr>
-          <w:ins w:id="444" w:author="Nate Bachmeier [AWS-SA]" w:date="2023-02-11T15:30:00Z"/>
-        </w:rPr>
-        <w:pPrChange w:id="445" w:author="Nate Bachmeier [AWS-SA]" w:date="2023-02-11T15:31:00Z">
+          <w:ins w:id="459" w:author="Nate Bachmeier [AWS-SA]" w:date="2023-02-11T15:30:00Z"/>
+        </w:rPr>
+        <w:pPrChange w:id="460" w:author="Nate Bachmeier [AWS-SA]" w:date="2023-02-11T15:31:00Z">
           <w:pPr>
             <w:ind w:left="720"/>
           </w:pPr>
         </w:pPrChange>
       </w:pPr>
-      <w:customXmlInsRangeStart w:id="446" w:author="Nate Bachmeier [AWS-SA]" w:date="2023-02-11T15:30:00Z"/>
+      <w:customXmlInsRangeStart w:id="461" w:author="Nate Bachmeier [AWS-SA]" w:date="2023-02-11T15:30:00Z"/>
       <w:sdt>
         <w:sdtPr>
           <w:rPr>
@@ -23047,8 +23126,8 @@
           </w14:checkbox>
         </w:sdtPr>
         <w:sdtContent>
-          <w:customXmlInsRangeEnd w:id="446"/>
-          <w:ins w:id="447" w:author="Nate Bachmeier [AWS-SA]" w:date="2023-02-11T15:30:00Z">
+          <w:customXmlInsRangeEnd w:id="461"/>
+          <w:ins w:id="462" w:author="Nate Bachmeier [AWS-SA]" w:date="2023-02-11T15:30:00Z">
             <w:r>
               <w:rPr>
                 <w:rFonts w:ascii="Segoe UI Symbol" w:eastAsia="Times New Roman" w:hAnsi="Segoe UI Symbol" w:cs="Segoe UI Symbol"/>
@@ -23057,11 +23136,11 @@
               <w:t>☐</w:t>
             </w:r>
           </w:ins>
-          <w:customXmlInsRangeStart w:id="448" w:author="Nate Bachmeier [AWS-SA]" w:date="2023-02-11T15:30:00Z"/>
+          <w:customXmlInsRangeStart w:id="463" w:author="Nate Bachmeier [AWS-SA]" w:date="2023-02-11T15:30:00Z"/>
         </w:sdtContent>
       </w:sdt>
-      <w:customXmlInsRangeEnd w:id="448"/>
-      <w:ins w:id="449" w:author="Nate Bachmeier [AWS-SA]" w:date="2023-02-11T15:30:00Z">
+      <w:customXmlInsRangeEnd w:id="463"/>
+      <w:ins w:id="464" w:author="Nate Bachmeier [AWS-SA]" w:date="2023-02-11T15:30:00Z">
         <w:r>
           <w:rPr>
             <w:rFonts w:eastAsia="Times New Roman" w:cs="Times New Roman"/>
@@ -23076,41 +23155,41 @@
         <w:pStyle w:val="Heading2"/>
         <w:ind w:firstLine="0"/>
         <w:rPr>
-          <w:ins w:id="450" w:author="Nate Bachmeier [AWS-SA]" w:date="2023-02-11T15:30:00Z"/>
-        </w:rPr>
-        <w:pPrChange w:id="451" w:author="Nate Bachmeier [AWS-SA]" w:date="2023-02-11T15:31:00Z">
+          <w:ins w:id="465" w:author="Nate Bachmeier [AWS-SA]" w:date="2023-02-11T15:30:00Z"/>
+        </w:rPr>
+        <w:pPrChange w:id="466" w:author="Nate Bachmeier [AWS-SA]" w:date="2023-02-11T15:31:00Z">
           <w:pPr>
             <w:pStyle w:val="Heading2"/>
           </w:pPr>
         </w:pPrChange>
       </w:pPr>
-      <w:bookmarkStart w:id="452" w:name="_Toc222132560"/>
-      <w:bookmarkStart w:id="453" w:name="_Toc251424094"/>
-      <w:bookmarkStart w:id="454" w:name="_Toc464831681"/>
-      <w:bookmarkStart w:id="455" w:name="_Toc465328413"/>
-      <w:bookmarkStart w:id="456" w:name="_Toc51929245"/>
-      <w:ins w:id="457" w:author="Nate Bachmeier [AWS-SA]" w:date="2023-02-11T15:30:00Z">
+      <w:bookmarkStart w:id="467" w:name="_Toc222132560"/>
+      <w:bookmarkStart w:id="468" w:name="_Toc251424094"/>
+      <w:bookmarkStart w:id="469" w:name="_Toc464831681"/>
+      <w:bookmarkStart w:id="470" w:name="_Toc465328413"/>
+      <w:bookmarkStart w:id="471" w:name="_Toc51929245"/>
+      <w:ins w:id="472" w:author="Nate Bachmeier [AWS-SA]" w:date="2023-02-11T15:30:00Z">
         <w:r>
           <w:t>Conclusions</w:t>
         </w:r>
-        <w:bookmarkEnd w:id="452"/>
-        <w:bookmarkEnd w:id="453"/>
-        <w:bookmarkEnd w:id="454"/>
-        <w:bookmarkEnd w:id="455"/>
-        <w:bookmarkEnd w:id="456"/>
+        <w:bookmarkEnd w:id="467"/>
+        <w:bookmarkEnd w:id="468"/>
+        <w:bookmarkEnd w:id="469"/>
+        <w:bookmarkEnd w:id="470"/>
+        <w:bookmarkEnd w:id="471"/>
       </w:ins>
     </w:p>
     <w:p>
       <w:pPr>
         <w:ind w:firstLine="0"/>
         <w:rPr>
-          <w:ins w:id="458" w:author="Nate Bachmeier [AWS-SA]" w:date="2023-02-11T15:30:00Z"/>
-        </w:rPr>
-        <w:pPrChange w:id="459" w:author="Nate Bachmeier [AWS-SA]" w:date="2023-02-11T15:31:00Z">
+          <w:ins w:id="473" w:author="Nate Bachmeier [AWS-SA]" w:date="2023-02-11T15:30:00Z"/>
+        </w:rPr>
+        <w:pPrChange w:id="474" w:author="Nate Bachmeier [AWS-SA]" w:date="2023-02-11T15:31:00Z">
           <w:pPr/>
         </w:pPrChange>
       </w:pPr>
-      <w:ins w:id="460" w:author="Nate Bachmeier [AWS-SA]" w:date="2023-02-11T15:30:00Z">
+      <w:ins w:id="475" w:author="Nate Bachmeier [AWS-SA]" w:date="2023-02-11T15:30:00Z">
         <w:r>
           <w:t>Begin writing here…</w:t>
         </w:r>
@@ -23120,13 +23199,13 @@
       <w:pPr>
         <w:ind w:firstLine="0"/>
         <w:rPr>
-          <w:ins w:id="461" w:author="Nate Bachmeier [AWS-SA]" w:date="2023-02-11T15:30:00Z"/>
-        </w:rPr>
-        <w:pPrChange w:id="462" w:author="Nate Bachmeier [AWS-SA]" w:date="2023-02-11T15:31:00Z">
+          <w:ins w:id="476" w:author="Nate Bachmeier [AWS-SA]" w:date="2023-02-11T15:30:00Z"/>
+        </w:rPr>
+        <w:pPrChange w:id="477" w:author="Nate Bachmeier [AWS-SA]" w:date="2023-02-11T15:31:00Z">
           <w:pPr/>
         </w:pPrChange>
       </w:pPr>
-      <w:ins w:id="463" w:author="Nate Bachmeier [AWS-SA]" w:date="2023-02-11T15:30:00Z">
+      <w:ins w:id="478" w:author="Nate Bachmeier [AWS-SA]" w:date="2023-02-11T15:30:00Z">
         <w:r>
           <w:t xml:space="preserve">Checklist: </w:t>
         </w:r>
@@ -23136,17 +23215,17 @@
       <w:pPr>
         <w:ind w:left="720" w:firstLine="0"/>
         <w:rPr>
-          <w:ins w:id="464" w:author="Nate Bachmeier [AWS-SA]" w:date="2023-02-11T15:30:00Z"/>
+          <w:ins w:id="479" w:author="Nate Bachmeier [AWS-SA]" w:date="2023-02-11T15:30:00Z"/>
           <w:rFonts w:cs="Times New Roman"/>
           <w:szCs w:val="24"/>
         </w:rPr>
-        <w:pPrChange w:id="465" w:author="Nate Bachmeier [AWS-SA]" w:date="2023-02-11T15:31:00Z">
+        <w:pPrChange w:id="480" w:author="Nate Bachmeier [AWS-SA]" w:date="2023-02-11T15:31:00Z">
           <w:pPr>
             <w:ind w:left="720"/>
           </w:pPr>
         </w:pPrChange>
       </w:pPr>
-      <w:customXmlInsRangeStart w:id="466" w:author="Nate Bachmeier [AWS-SA]" w:date="2023-02-11T15:30:00Z"/>
+      <w:customXmlInsRangeStart w:id="481" w:author="Nate Bachmeier [AWS-SA]" w:date="2023-02-11T15:30:00Z"/>
       <w:sdt>
         <w:sdtPr>
           <w:rPr>
@@ -23161,8 +23240,8 @@
           </w14:checkbox>
         </w:sdtPr>
         <w:sdtContent>
-          <w:customXmlInsRangeEnd w:id="466"/>
-          <w:ins w:id="467" w:author="Nate Bachmeier [AWS-SA]" w:date="2023-02-11T15:30:00Z">
+          <w:customXmlInsRangeEnd w:id="481"/>
+          <w:ins w:id="482" w:author="Nate Bachmeier [AWS-SA]" w:date="2023-02-11T15:30:00Z">
             <w:r>
               <w:rPr>
                 <w:rFonts w:ascii="Segoe UI Symbol" w:hAnsi="Segoe UI Symbol" w:cs="Segoe UI Symbol"/>
@@ -23171,11 +23250,11 @@
               <w:t>☐</w:t>
             </w:r>
           </w:ins>
-          <w:customXmlInsRangeStart w:id="468" w:author="Nate Bachmeier [AWS-SA]" w:date="2023-02-11T15:30:00Z"/>
+          <w:customXmlInsRangeStart w:id="483" w:author="Nate Bachmeier [AWS-SA]" w:date="2023-02-11T15:30:00Z"/>
         </w:sdtContent>
       </w:sdt>
-      <w:customXmlInsRangeEnd w:id="468"/>
-      <w:ins w:id="469" w:author="Nate Bachmeier [AWS-SA]" w:date="2023-02-11T15:30:00Z">
+      <w:customXmlInsRangeEnd w:id="483"/>
+      <w:ins w:id="484" w:author="Nate Bachmeier [AWS-SA]" w:date="2023-02-11T15:30:00Z">
         <w:r>
           <w:rPr>
             <w:rFonts w:cs="Times New Roman"/>
@@ -23188,15 +23267,15 @@
     <w:p>
       <w:pPr>
         <w:rPr>
-          <w:ins w:id="470" w:author="Nate Bachmeier [AWS-SA]" w:date="2023-02-11T15:30:00Z"/>
-        </w:rPr>
-        <w:pPrChange w:id="471" w:author="Nate Bachmeier [AWS-SA]" w:date="2023-02-11T15:31:00Z">
+          <w:ins w:id="485" w:author="Nate Bachmeier [AWS-SA]" w:date="2023-02-11T15:30:00Z"/>
+        </w:rPr>
+        <w:pPrChange w:id="486" w:author="Nate Bachmeier [AWS-SA]" w:date="2023-02-11T15:31:00Z">
           <w:pPr>
             <w:ind w:left="720"/>
           </w:pPr>
         </w:pPrChange>
       </w:pPr>
-      <w:customXmlInsRangeStart w:id="472" w:author="Nate Bachmeier [AWS-SA]" w:date="2023-02-11T15:30:00Z"/>
+      <w:customXmlInsRangeStart w:id="487" w:author="Nate Bachmeier [AWS-SA]" w:date="2023-02-11T15:30:00Z"/>
       <w:sdt>
         <w:sdtPr>
           <w:id w:val="1899628604"/>
@@ -23207,8 +23286,8 @@
           </w14:checkbox>
         </w:sdtPr>
         <w:sdtContent>
-          <w:customXmlInsRangeEnd w:id="472"/>
-          <w:ins w:id="473" w:author="Nate Bachmeier [AWS-SA]" w:date="2023-02-11T15:30:00Z">
+          <w:customXmlInsRangeEnd w:id="487"/>
+          <w:ins w:id="488" w:author="Nate Bachmeier [AWS-SA]" w:date="2023-02-11T15:30:00Z">
             <w:r>
               <w:rPr>
                 <w:rFonts w:ascii="Segoe UI Symbol" w:hAnsi="Segoe UI Symbol" w:cs="Segoe UI Symbol"/>
@@ -23216,11 +23295,11 @@
               <w:t>☐</w:t>
             </w:r>
           </w:ins>
-          <w:customXmlInsRangeStart w:id="474" w:author="Nate Bachmeier [AWS-SA]" w:date="2023-02-11T15:30:00Z"/>
+          <w:customXmlInsRangeStart w:id="489" w:author="Nate Bachmeier [AWS-SA]" w:date="2023-02-11T15:30:00Z"/>
         </w:sdtContent>
       </w:sdt>
-      <w:customXmlInsRangeEnd w:id="474"/>
-      <w:ins w:id="475" w:author="Nate Bachmeier [AWS-SA]" w:date="2023-02-11T15:30:00Z">
+      <w:customXmlInsRangeEnd w:id="489"/>
+      <w:ins w:id="490" w:author="Nate Bachmeier [AWS-SA]" w:date="2023-02-11T15:30:00Z">
         <w:r>
           <w:t xml:space="preserve"> Present the “take-home message” of the entire study.</w:t>
         </w:r>
@@ -23230,15 +23309,15 @@
       <w:pPr>
         <w:ind w:left="720" w:firstLine="0"/>
         <w:rPr>
-          <w:ins w:id="476" w:author="Nate Bachmeier [AWS-SA]" w:date="2023-02-11T15:30:00Z"/>
-        </w:rPr>
-        <w:pPrChange w:id="477" w:author="Nate Bachmeier [AWS-SA]" w:date="2023-02-11T15:31:00Z">
+          <w:ins w:id="491" w:author="Nate Bachmeier [AWS-SA]" w:date="2023-02-11T15:30:00Z"/>
+        </w:rPr>
+        <w:pPrChange w:id="492" w:author="Nate Bachmeier [AWS-SA]" w:date="2023-02-11T15:31:00Z">
           <w:pPr>
             <w:ind w:left="720"/>
           </w:pPr>
         </w:pPrChange>
       </w:pPr>
-      <w:customXmlInsRangeStart w:id="478" w:author="Nate Bachmeier [AWS-SA]" w:date="2023-02-11T15:30:00Z"/>
+      <w:customXmlInsRangeStart w:id="493" w:author="Nate Bachmeier [AWS-SA]" w:date="2023-02-11T15:30:00Z"/>
       <w:sdt>
         <w:sdtPr>
           <w:id w:val="622282002"/>
@@ -23249,8 +23328,8 @@
           </w14:checkbox>
         </w:sdtPr>
         <w:sdtContent>
-          <w:customXmlInsRangeEnd w:id="478"/>
-          <w:ins w:id="479" w:author="Nate Bachmeier [AWS-SA]" w:date="2023-02-11T15:30:00Z">
+          <w:customXmlInsRangeEnd w:id="493"/>
+          <w:ins w:id="494" w:author="Nate Bachmeier [AWS-SA]" w:date="2023-02-11T15:30:00Z">
             <w:r>
               <w:rPr>
                 <w:rFonts w:ascii="Segoe UI Symbol" w:hAnsi="Segoe UI Symbol" w:cs="Segoe UI Symbol"/>
@@ -23258,21 +23337,21 @@
               <w:t>☐</w:t>
             </w:r>
           </w:ins>
-          <w:customXmlInsRangeStart w:id="480" w:author="Nate Bachmeier [AWS-SA]" w:date="2023-02-11T15:30:00Z"/>
+          <w:customXmlInsRangeStart w:id="495" w:author="Nate Bachmeier [AWS-SA]" w:date="2023-02-11T15:30:00Z"/>
         </w:sdtContent>
       </w:sdt>
-      <w:customXmlInsRangeEnd w:id="480"/>
-      <w:ins w:id="481" w:author="Nate Bachmeier [AWS-SA]" w:date="2023-02-11T15:30:00Z">
+      <w:customXmlInsRangeEnd w:id="495"/>
+      <w:ins w:id="496" w:author="Nate Bachmeier [AWS-SA]" w:date="2023-02-11T15:30:00Z">
         <w:r>
           <w:t xml:space="preserve"> Emphasize what the results of the study mean </w:t>
         </w:r>
       </w:ins>
-      <w:ins w:id="482" w:author="Nate Bachmeier [AWS-SA]" w:date="2023-02-11T15:31:00Z">
+      <w:ins w:id="497" w:author="Nate Bachmeier [AWS-SA]" w:date="2023-02-11T15:31:00Z">
         <w:r>
           <w:t>concerning</w:t>
         </w:r>
       </w:ins>
-      <w:ins w:id="483" w:author="Nate Bachmeier [AWS-SA]" w:date="2023-02-11T15:30:00Z">
+      <w:ins w:id="498" w:author="Nate Bachmeier [AWS-SA]" w:date="2023-02-11T15:30:00Z">
         <w:r>
           <w:t xml:space="preserve"> previous research and either theory (PhD studies) or practice (applied studies). </w:t>
         </w:r>
@@ -23281,14 +23360,14 @@
     <w:p>
       <w:pPr>
         <w:rPr>
-          <w:del w:id="484" w:author="Nate Bachmeier [AWS-SA]" w:date="2023-02-11T15:25:00Z"/>
+          <w:del w:id="499" w:author="Nate Bachmeier [AWS-SA]" w:date="2023-02-11T15:25:00Z"/>
         </w:rPr>
       </w:pPr>
     </w:p>
-    <w:bookmarkStart w:id="485" w:name="_Toc464831651" w:displacedByCustomXml="next"/>
-    <w:bookmarkEnd w:id="485" w:displacedByCustomXml="next"/>
-    <w:bookmarkStart w:id="486" w:name="_Toc465328388" w:displacedByCustomXml="next"/>
-    <w:bookmarkEnd w:id="486" w:displacedByCustomXml="next"/>
+    <w:bookmarkStart w:id="500" w:name="_Toc464831651" w:displacedByCustomXml="next"/>
+    <w:bookmarkEnd w:id="500" w:displacedByCustomXml="next"/>
+    <w:bookmarkStart w:id="501" w:name="_Toc465328388" w:displacedByCustomXml="next"/>
+    <w:bookmarkEnd w:id="501" w:displacedByCustomXml="next"/>
     <w:sdt>
       <w:sdtPr>
         <w:id w:val="1362785263"/>
@@ -23321,7 +23400,7 @@
               <w:bCs w:val="0"/>
             </w:rPr>
           </w:pPr>
-          <w:bookmarkStart w:id="487" w:name="_Toc127014653"/>
+          <w:bookmarkStart w:id="502" w:name="_Toc127014653"/>
           <w:r>
             <w:rPr>
               <w:b w:val="0"/>
@@ -23330,7 +23409,7 @@
             <w:lastRenderedPageBreak/>
             <w:t>References</w:t>
           </w:r>
-          <w:bookmarkEnd w:id="487"/>
+          <w:bookmarkEnd w:id="502"/>
         </w:p>
         <w:sdt>
           <w:sdtPr>
@@ -26285,8 +26364,8 @@
         </w:sdt>
       </w:sdtContent>
     </w:sdt>
-    <w:bookmarkStart w:id="488" w:name="_Toc231285448" w:displacedByCustomXml="prev"/>
-    <w:bookmarkEnd w:id="488"/>
+    <w:bookmarkStart w:id="503" w:name="_Toc231285448" w:displacedByCustomXml="prev"/>
+    <w:bookmarkEnd w:id="503"/>
     <w:p/>
     <w:sectPr>
       <w:headerReference w:type="default" r:id="rId51"/>
@@ -26482,7 +26561,7 @@
       </w:r>
     </w:p>
   </w:comment>
-  <w:comment w:id="388" w:author="Northcentral University" w:date="2019-03-20T17:16:00Z" w:initials="NU">
+  <w:comment w:id="403" w:author="Northcentral University" w:date="2019-03-20T17:16:00Z" w:initials="NU">
     <w:p>
       <w:pPr>
         <w:pStyle w:val="CommentText"/>

</xml_diff>